<commit_message>
Beta 0.900000009 der folien von CodeCarnifex
</commit_message>
<xml_diff>
--- a/Final_Report/InFinalReportEinpflegen (Fuer Jan)/Customer Needs.docx
+++ b/Final_Report/InFinalReportEinpflegen (Fuer Jan)/Customer Needs.docx
@@ -5,8 +5,14 @@
     <w:p>
       <w:pPr>
         <w:pStyle w:val="Heading1"/>
-      </w:pPr>
-      <w:r>
+        <w:rPr>
+          <w:lang w:val="en-GB"/>
+        </w:rPr>
+      </w:pPr>
+      <w:r>
+        <w:rPr>
+          <w:lang w:val="en-GB"/>
+        </w:rPr>
         <w:t>Customer Needs</w:t>
       </w:r>
     </w:p>
@@ -64,17 +70,9 @@
         <w:rPr>
           <w:lang w:val="en-GB"/>
         </w:rPr>
-        <w:t>The customer needs of Team Bumblebee are documented in their Final</w:t>
-      </w:r>
-      <w:bookmarkStart w:id="0" w:name="_GoBack"/>
-      <w:bookmarkEnd w:id="0"/>
-      <w:r>
-        <w:rPr>
-          <w:lang w:val="en-GB"/>
-        </w:rPr>
-        <w:t xml:space="preserve"> Report </w:t>
-      </w:r>
-      <w:commentRangeStart w:id="1"/>
+        <w:t xml:space="preserve">The customer needs of Team Bumblebee are documented in their Final Report </w:t>
+      </w:r>
+      <w:commentRangeStart w:id="0"/>
       <w:r>
         <w:rPr>
           <w:highlight w:val="red"/>
@@ -119,13 +117,13 @@
         </w:rPr>
         <w:t>]</w:t>
       </w:r>
-      <w:commentRangeEnd w:id="1"/>
+      <w:commentRangeEnd w:id="0"/>
       <w:r>
         <w:rPr>
           <w:rStyle w:val="CommentReference"/>
           <w:highlight w:val="red"/>
         </w:rPr>
-        <w:commentReference w:id="1"/>
+        <w:commentReference w:id="0"/>
       </w:r>
       <w:r>
         <w:rPr>
@@ -347,7 +345,13 @@
         <w:rPr>
           <w:lang w:val="en-GB"/>
         </w:rPr>
-        <w:t>Commissioning of sensors and evaluating sensor data</w:t>
+        <w:t>E</w:t>
+      </w:r>
+      <w:r>
+        <w:rPr>
+          <w:lang w:val="en-GB"/>
+        </w:rPr>
+        <w:t>valuating sensor data</w:t>
       </w:r>
     </w:p>
     <w:p>
@@ -383,7 +387,15 @@
         <w:rPr>
           <w:lang w:val="en-GB"/>
         </w:rPr>
-        <w:t>Automatic Compensation of Position in Space</w:t>
+        <w:t>Automatic Compensation of P</w:t>
+      </w:r>
+      <w:bookmarkStart w:id="1" w:name="_GoBack"/>
+      <w:bookmarkEnd w:id="1"/>
+      <w:r>
+        <w:rPr>
+          <w:lang w:val="en-GB"/>
+        </w:rPr>
+        <w:t>osition in Space</w:t>
       </w:r>
     </w:p>
     <w:p>
@@ -778,7 +790,7 @@
 
 <file path=word/comments.xml><?xml version="1.0" encoding="utf-8"?>
 <w:comments xmlns:wpc="http://schemas.microsoft.com/office/word/2010/wordprocessingCanvas" xmlns:cx="http://schemas.microsoft.com/office/drawing/2014/chartex" xmlns:cx1="http://schemas.microsoft.com/office/drawing/2015/9/8/chartex" xmlns:mc="http://schemas.openxmlformats.org/markup-compatibility/2006" xmlns:o="urn:schemas-microsoft-com:office:office" xmlns:r="http://schemas.openxmlformats.org/officeDocument/2006/relationships" xmlns:m="http://schemas.openxmlformats.org/officeDocument/2006/math" xmlns:v="urn:schemas-microsoft-com:vml" xmlns:wp14="http://schemas.microsoft.com/office/word/2010/wordprocessingDrawing" xmlns:wp="http://schemas.openxmlformats.org/drawingml/2006/wordprocessingDrawing" xmlns:w10="urn:schemas-microsoft-com:office:word" xmlns:w="http://schemas.openxmlformats.org/wordprocessingml/2006/main" xmlns:w14="http://schemas.microsoft.com/office/word/2010/wordml" xmlns:w15="http://schemas.microsoft.com/office/word/2012/wordml" xmlns:w16se="http://schemas.microsoft.com/office/word/2015/wordml/symex" xmlns:wpg="http://schemas.microsoft.com/office/word/2010/wordprocessingGroup" xmlns:wpi="http://schemas.microsoft.com/office/word/2010/wordprocessingInk" xmlns:wne="http://schemas.microsoft.com/office/word/2006/wordml" xmlns:wps="http://schemas.microsoft.com/office/word/2010/wordprocessingShape" mc:Ignorable="w14 w15 w16se wp14">
-  <w:comment w:id="1" w:author="Stephan Gabor" w:date="2016-01-09T17:53:00Z" w:initials="SG">
+  <w:comment w:id="0" w:author="Stephan Gabor" w:date="2016-01-09T17:53:00Z" w:initials="SG">
     <w:p>
       <w:pPr>
         <w:pStyle w:val="CommentText"/>
@@ -1765,7 +1777,7 @@
 </file>
 
 <file path=customXml/itemProps1.xml><?xml version="1.0" encoding="utf-8"?>
-<ds:datastoreItem xmlns:ds="http://schemas.openxmlformats.org/officeDocument/2006/customXml" ds:itemID="{3602E6F9-AA63-40D2-9226-89FC04F830B1}">
+<ds:datastoreItem xmlns:ds="http://schemas.openxmlformats.org/officeDocument/2006/customXml" ds:itemID="{E832DAD0-ACD5-4CB8-8D6C-016D1895CAE8}">
   <ds:schemaRefs>
     <ds:schemaRef ds:uri="http://schemas.openxmlformats.org/officeDocument/2006/bibliography"/>
   </ds:schemaRefs>

</xml_diff>